<commit_message>
Editing GDD and doc
</commit_message>
<xml_diff>
--- a/Documents/Brainstorming doc.docx
+++ b/Documents/Brainstorming doc.docx
@@ -375,13 +375,7 @@
         <w:rPr>
           <w:sz w:val="24"/>
         </w:rPr>
-        <w:t>Reputation would also affect how</w:t>
-      </w:r>
-      <w:r>
-        <w:rPr>
-          <w:sz w:val="24"/>
-        </w:rPr>
-        <w:t xml:space="preserve"> NPC’s/enemies react to the player.</w:t>
+        <w:t>Reputation would also affect how NPC’s/enemies react to the player.</w:t>
       </w:r>
     </w:p>
     <w:p>
@@ -520,25 +514,7 @@
         <w:rPr>
           <w:sz w:val="24"/>
         </w:rPr>
-        <w:t>Suspicion levels: Doing certain things will cause enemies to be suspicious.</w:t>
-      </w:r>
-      <w:r>
-        <w:rPr>
-          <w:sz w:val="24"/>
-        </w:rPr>
-        <w:t xml:space="preserve"> Too much suspicion will start a “</w:t>
-      </w:r>
-      <w:r>
-        <w:rPr>
-          <w:sz w:val="24"/>
-        </w:rPr>
-        <w:t>pursuit</w:t>
-      </w:r>
-      <w:r>
-        <w:rPr>
-          <w:sz w:val="24"/>
-        </w:rPr>
-        <w:t>”</w:t>
+        <w:t>Suspicion levels: Doing certain things will cause enemies to be suspicious. Too much suspicion will start a “pursuit”</w:t>
       </w:r>
     </w:p>
     <w:p>
@@ -592,13 +568,7 @@
         <w:rPr>
           <w:sz w:val="24"/>
         </w:rPr>
-        <w:t xml:space="preserve">Throwing too many objects around in a short amount of time (doesn’t matter if you are </w:t>
-      </w:r>
-      <w:r>
-        <w:rPr>
-          <w:sz w:val="24"/>
-        </w:rPr>
-        <w:t>in shadows)</w:t>
+        <w:t>Throwing too many objects around in a short amount of time (doesn’t matter if you are in shadows)</w:t>
       </w:r>
     </w:p>
     <w:p>
@@ -671,19 +641,7 @@
         <w:rPr>
           <w:sz w:val="24"/>
         </w:rPr>
-        <w:t xml:space="preserve">Throwing an object at or hitting an enemy directly will instantly start a </w:t>
-      </w:r>
-      <w:r>
-        <w:rPr>
-          <w:sz w:val="24"/>
-        </w:rPr>
-        <w:t>pursuit,</w:t>
-      </w:r>
-      <w:r>
-        <w:rPr>
-          <w:sz w:val="24"/>
-        </w:rPr>
-        <w:t xml:space="preserve"> but enemies won’t know exactly where you are. Player can be easily discovered.</w:t>
+        <w:t>Throwing an object at or hitting an enemy directly will instantly start a pursuit, but enemies won’t know exactly where you are. Player can be easily discovered.</w:t>
       </w:r>
     </w:p>
     <w:p>
@@ -757,13 +715,7 @@
         <w:rPr>
           <w:sz w:val="24"/>
         </w:rPr>
-        <w:t>Campaign/Story Mode: Main part of the game. Story-based</w:t>
-      </w:r>
-      <w:r>
-        <w:rPr>
-          <w:sz w:val="24"/>
-        </w:rPr>
-        <w:t>.</w:t>
+        <w:t>Campaign/Story Mode: Main part of the game. Story-based.</w:t>
       </w:r>
     </w:p>
     <w:p>
@@ -799,19 +751,7 @@
         <w:rPr>
           <w:sz w:val="24"/>
         </w:rPr>
-        <w:t>Player is trying to escape the city when they meet someone</w:t>
-      </w:r>
-      <w:r>
-        <w:rPr>
-          <w:sz w:val="24"/>
-        </w:rPr>
-        <w:t xml:space="preserve"> (the Helper)</w:t>
-      </w:r>
-      <w:r>
-        <w:rPr>
-          <w:sz w:val="24"/>
-        </w:rPr>
-        <w:t xml:space="preserve"> who knows the player (who is invisible) exists.</w:t>
+        <w:t>Player is trying to escape the city when they meet someone (the Helper) who knows the player (who is invisible) exists.</w:t>
       </w:r>
     </w:p>
     <w:p>
@@ -829,13 +769,7 @@
         <w:rPr>
           <w:sz w:val="24"/>
         </w:rPr>
-        <w:t>Helper</w:t>
-      </w:r>
-      <w:r>
-        <w:rPr>
-          <w:sz w:val="24"/>
-        </w:rPr>
-        <w:t xml:space="preserve"> claims they know how to reverse the player’s curse, but the player has to gather items and/or information to make it work.</w:t>
+        <w:t>Helper claims they know how to reverse the player’s curse, but the player has to gather items and/or information to make it work.</w:t>
       </w:r>
     </w:p>
     <w:p>
@@ -921,13 +855,7 @@
         <w:rPr>
           <w:sz w:val="24"/>
         </w:rPr>
-        <w:t>Multiple endings:</w:t>
-      </w:r>
-      <w:r>
-        <w:rPr>
-          <w:sz w:val="24"/>
-        </w:rPr>
-        <w:t xml:space="preserve"> </w:t>
+        <w:t xml:space="preserve">Multiple endings: </w:t>
       </w:r>
       <w:r>
         <w:rPr>
@@ -957,37 +885,7 @@
         <w:rPr>
           <w:sz w:val="24"/>
         </w:rPr>
-        <w:t xml:space="preserve">“Good” ending would give the player the </w:t>
-      </w:r>
-      <w:r>
-        <w:rPr>
-          <w:sz w:val="24"/>
-        </w:rPr>
-        <w:t>choice</w:t>
-      </w:r>
-      <w:r>
-        <w:rPr>
-          <w:sz w:val="24"/>
-        </w:rPr>
-        <w:t xml:space="preserve"> to end their curse</w:t>
-      </w:r>
-      <w:r>
-        <w:rPr>
-          <w:sz w:val="24"/>
-        </w:rPr>
-        <w:t xml:space="preserve"> or not</w:t>
-      </w:r>
-      <w:r>
-        <w:rPr>
-          <w:sz w:val="24"/>
-        </w:rPr>
-        <w:t>. Player can choose to either become visible or remain invisible. By remaining invisible they could become a vigilante/Robin Hood for the city.</w:t>
-      </w:r>
-      <w:r>
-        <w:rPr>
-          <w:sz w:val="24"/>
-        </w:rPr>
-        <w:t xml:space="preserve"> (Free roam? Would have to take away/disable lethal options, so probably not.)</w:t>
+        <w:t>“Good” ending would give the player the choice to end their curse or not. Player can choose to either become visible or remain invisible. By remaining invisible they could become a vigilante/Robin Hood for the city. (Free roam? Would have to take away/disable lethal options, so probably not.)</w:t>
       </w:r>
     </w:p>
     <w:p>
@@ -1102,130 +1000,120 @@
         <w:rPr>
           <w:sz w:val="24"/>
         </w:rPr>
-        <w:t>Hardest difficulty would have enemies permanently pursuing the player if spotted, and any suspicion would immediately start a pursuit.</w:t>
-      </w:r>
+        <w:t>Hardest difficulty would have enemies permanently pursuing the player if spotted, and any suspicion would immediately start a pursuit. (*Kicks can over* *half the city chases you down*) Fights would take the player down in three hits. Health never regenerates, not even outside of fights. Maybe not even between levels.</w:t>
+      </w:r>
+    </w:p>
+    <w:p>
+      <w:pPr>
+        <w:pStyle w:val="ListParagraph"/>
+        <w:numPr>
+          <w:ilvl w:val="0"/>
+          <w:numId w:val="2"/>
+        </w:numPr>
+        <w:rPr>
+          <w:sz w:val="24"/>
+        </w:rPr>
+      </w:pPr>
+      <w:r>
+        <w:rPr>
+          <w:sz w:val="24"/>
+        </w:rPr>
+        <w:t>Timed mode: Players compete for the best time in a level to achieve an objective.</w:t>
+      </w:r>
+    </w:p>
+    <w:p>
+      <w:pPr>
+        <w:pStyle w:val="ListParagraph"/>
+        <w:numPr>
+          <w:ilvl w:val="1"/>
+          <w:numId w:val="2"/>
+        </w:numPr>
+        <w:rPr>
+          <w:sz w:val="24"/>
+        </w:rPr>
+      </w:pPr>
+      <w:r>
+        <w:rPr>
+          <w:sz w:val="24"/>
+        </w:rPr>
+        <w:t>First is classic timed, which is just the player trying to collect things against a time limit.</w:t>
+      </w:r>
+    </w:p>
+    <w:p>
+      <w:pPr>
+        <w:pStyle w:val="ListParagraph"/>
+        <w:numPr>
+          <w:ilvl w:val="1"/>
+          <w:numId w:val="2"/>
+        </w:numPr>
+        <w:rPr>
+          <w:sz w:val="24"/>
+        </w:rPr>
+      </w:pPr>
+      <w:r>
+        <w:rPr>
+          <w:sz w:val="24"/>
+        </w:rPr>
+        <w:t>Next level adds enemies, so the player has to fight/avoid enemies while collecting.</w:t>
+      </w:r>
+    </w:p>
+    <w:p>
+      <w:pPr>
+        <w:pStyle w:val="ListParagraph"/>
+        <w:numPr>
+          <w:ilvl w:val="1"/>
+          <w:numId w:val="2"/>
+        </w:numPr>
+        <w:rPr>
+          <w:sz w:val="24"/>
+        </w:rPr>
+      </w:pPr>
+      <w:r>
+        <w:rPr>
+          <w:sz w:val="24"/>
+        </w:rPr>
+        <w:t>Final level would be the player being actively pursued the entire time.</w:t>
+      </w:r>
+    </w:p>
+    <w:p>
+      <w:pPr>
+        <w:pStyle w:val="ListParagraph"/>
+        <w:numPr>
+          <w:ilvl w:val="1"/>
+          <w:numId w:val="2"/>
+        </w:numPr>
+        <w:rPr>
+          <w:sz w:val="24"/>
+        </w:rPr>
+      </w:pPr>
+      <w:r>
+        <w:rPr>
+          <w:sz w:val="24"/>
+        </w:rPr>
+        <w:t>Additional mode: Distraction mode where the player just has to make it through the (longer) levels without getting spotted. Distractions are necessary to proceed.</w:t>
+      </w:r>
+    </w:p>
+    <w:p>
+      <w:pPr>
+        <w:pStyle w:val="ListParagraph"/>
+        <w:numPr>
+          <w:ilvl w:val="0"/>
+          <w:numId w:val="2"/>
+        </w:numPr>
+        <w:rPr>
+          <w:sz w:val="24"/>
+        </w:rPr>
+      </w:pPr>
+      <w:r>
+        <w:rPr>
+          <w:sz w:val="24"/>
+        </w:rPr>
+        <w:t xml:space="preserve">Versus mode: Players try to make the other person get caught. </w:t>
+      </w:r>
+    </w:p>
+    <w:p>
       <w:bookmarkStart w:id="0" w:name="_GoBack"/>
       <w:bookmarkEnd w:id="0"/>
-      <w:r>
-        <w:rPr>
-          <w:sz w:val="24"/>
-        </w:rPr>
-        <w:t xml:space="preserve"> (*Kicks can over* *half the city chases you down*)</w:t>
-      </w:r>
-      <w:r>
-        <w:rPr>
-          <w:sz w:val="24"/>
-        </w:rPr>
-        <w:t xml:space="preserve"> Fights would take the player down in three hits. Health never regenerates, not even outside of fights.</w:t>
-      </w:r>
-      <w:r>
-        <w:rPr>
-          <w:sz w:val="24"/>
-        </w:rPr>
-        <w:t xml:space="preserve"> Maybe not even between levels.</w:t>
-      </w:r>
-    </w:p>
-    <w:p>
-      <w:pPr>
-        <w:pStyle w:val="ListParagraph"/>
-        <w:numPr>
-          <w:ilvl w:val="0"/>
-          <w:numId w:val="2"/>
-        </w:numPr>
-        <w:rPr>
-          <w:sz w:val="24"/>
-        </w:rPr>
-      </w:pPr>
-      <w:r>
-        <w:rPr>
-          <w:sz w:val="24"/>
-        </w:rPr>
-        <w:t>Timed mode: Players compete for the best time in a level to achieve an objective.</w:t>
-      </w:r>
-    </w:p>
-    <w:p>
-      <w:pPr>
-        <w:pStyle w:val="ListParagraph"/>
-        <w:numPr>
-          <w:ilvl w:val="1"/>
-          <w:numId w:val="2"/>
-        </w:numPr>
-        <w:rPr>
-          <w:sz w:val="24"/>
-        </w:rPr>
-      </w:pPr>
-      <w:r>
-        <w:rPr>
-          <w:sz w:val="24"/>
-        </w:rPr>
-        <w:t>First is classic timed, which is just the player trying to collect things against a time limit.</w:t>
-      </w:r>
-    </w:p>
-    <w:p>
-      <w:pPr>
-        <w:pStyle w:val="ListParagraph"/>
-        <w:numPr>
-          <w:ilvl w:val="1"/>
-          <w:numId w:val="2"/>
-        </w:numPr>
-        <w:rPr>
-          <w:sz w:val="24"/>
-        </w:rPr>
-      </w:pPr>
-      <w:r>
-        <w:rPr>
-          <w:sz w:val="24"/>
-        </w:rPr>
-        <w:t>Next level adds enemies, so the player has to fight/avoid enemies while collecting.</w:t>
-      </w:r>
-    </w:p>
-    <w:p>
-      <w:pPr>
-        <w:pStyle w:val="ListParagraph"/>
-        <w:numPr>
-          <w:ilvl w:val="1"/>
-          <w:numId w:val="2"/>
-        </w:numPr>
-        <w:rPr>
-          <w:sz w:val="24"/>
-        </w:rPr>
-      </w:pPr>
-      <w:r>
-        <w:rPr>
-          <w:sz w:val="24"/>
-        </w:rPr>
-        <w:t>Final level would be the player being actively pursued the entire time.</w:t>
-      </w:r>
-    </w:p>
-    <w:p>
-      <w:pPr>
-        <w:pStyle w:val="ListParagraph"/>
-        <w:numPr>
-          <w:ilvl w:val="1"/>
-          <w:numId w:val="2"/>
-        </w:numPr>
-        <w:rPr>
-          <w:sz w:val="24"/>
-        </w:rPr>
-      </w:pPr>
-      <w:r>
-        <w:rPr>
-          <w:sz w:val="24"/>
-        </w:rPr>
-        <w:t>Additional mode: Distraction mode where the player just has to make it through the (longer) levels without getting spotted. Dist</w:t>
-      </w:r>
-      <w:r>
-        <w:rPr>
-          <w:sz w:val="24"/>
-        </w:rPr>
-        <w:t>ractions are necessary to proceed</w:t>
-      </w:r>
-      <w:r>
-        <w:rPr>
-          <w:sz w:val="24"/>
-        </w:rPr>
-        <w:t>.</w:t>
-      </w:r>
     </w:p>
     <w:sectPr>
       <w:pgSz w:w="12240" w:h="15840"/>
@@ -1867,6 +1755,7 @@
   <w:style w:type="paragraph" w:default="1" w:styleId="Normal">
     <w:name w:val="Normal"/>
     <w:qFormat/>
+    <w:rsid w:val="00E808BD"/>
   </w:style>
   <w:style w:type="character" w:default="1" w:styleId="DefaultParagraphFont">
     <w:name w:val="Default Paragraph Font"/>

</xml_diff>

<commit_message>
Can now pickup/drop items, need to reset item rotation
</commit_message>
<xml_diff>
--- a/Documents/Brainstorming doc.docx
+++ b/Documents/Brainstorming doc.docx
@@ -957,14 +957,44 @@
         <w:rPr>
           <w:sz w:val="24"/>
         </w:rPr>
-        <w:t xml:space="preserve">Easy/Casual/Just Here for the Story mode would have shortest times: enemies don’t get suspicious easily, quickly lose interest, and won’t hurt </w:t>
+        <w:t>Easy/Casual/Just-Here-for-the-</w:t>
+      </w:r>
+      <w:r>
+        <w:rPr>
+          <w:sz w:val="24"/>
+        </w:rPr>
+        <w:t xml:space="preserve">Story mode would have shortest times: enemies don’t get suspicious easily, quickly lose interest, and won’t hurt </w:t>
       </w:r>
       <w:r>
         <w:rPr>
           <w:sz w:val="24"/>
         </w:rPr>
         <w:lastRenderedPageBreak/>
-        <w:t>the player too harshly in a fight. Health regenerates after a few seconds of taking damage.</w:t>
+        <w:t>the player too harshl</w:t>
+      </w:r>
+      <w:r>
+        <w:rPr>
+          <w:sz w:val="24"/>
+        </w:rPr>
+        <w:t>y in a fight. Health starts to regenerate</w:t>
+      </w:r>
+      <w:r>
+        <w:rPr>
+          <w:sz w:val="24"/>
+        </w:rPr>
+        <w:t xml:space="preserve"> after a few seconds of</w:t>
+      </w:r>
+      <w:r>
+        <w:rPr>
+          <w:sz w:val="24"/>
+        </w:rPr>
+        <w:t xml:space="preserve"> not</w:t>
+      </w:r>
+      <w:r>
+        <w:rPr>
+          <w:sz w:val="24"/>
+        </w:rPr>
+        <w:t xml:space="preserve"> taking damage.</w:t>
       </w:r>
     </w:p>
     <w:p>
@@ -1079,24 +1109,6 @@
       <w:pPr>
         <w:pStyle w:val="ListParagraph"/>
         <w:numPr>
-          <w:ilvl w:val="1"/>
-          <w:numId w:val="2"/>
-        </w:numPr>
-        <w:rPr>
-          <w:sz w:val="24"/>
-        </w:rPr>
-      </w:pPr>
-      <w:r>
-        <w:rPr>
-          <w:sz w:val="24"/>
-        </w:rPr>
-        <w:t>Additional mode: Distraction mode where the player just has to make it through the (longer) levels without getting spotted. Distractions are necessary to proceed.</w:t>
-      </w:r>
-    </w:p>
-    <w:p>
-      <w:pPr>
-        <w:pStyle w:val="ListParagraph"/>
-        <w:numPr>
           <w:ilvl w:val="0"/>
           <w:numId w:val="2"/>
         </w:numPr>
@@ -1108,12 +1120,64 @@
         <w:rPr>
           <w:sz w:val="24"/>
         </w:rPr>
-        <w:t xml:space="preserve">Versus mode: Players try to make the other person get caught. </w:t>
-      </w:r>
-    </w:p>
-    <w:p>
+        <w:t>Diversion</w:t>
+      </w:r>
       <w:bookmarkStart w:id="0" w:name="_GoBack"/>
       <w:bookmarkEnd w:id="0"/>
+      <w:r>
+        <w:rPr>
+          <w:sz w:val="24"/>
+        </w:rPr>
+        <w:t xml:space="preserve"> mode</w:t>
+      </w:r>
+      <w:r>
+        <w:rPr>
+          <w:sz w:val="24"/>
+        </w:rPr>
+        <w:t>:</w:t>
+      </w:r>
+      <w:r>
+        <w:rPr>
+          <w:sz w:val="24"/>
+        </w:rPr>
+        <w:t xml:space="preserve"> </w:t>
+      </w:r>
+      <w:r>
+        <w:rPr>
+          <w:sz w:val="24"/>
+        </w:rPr>
+        <w:t>T</w:t>
+      </w:r>
+      <w:r>
+        <w:rPr>
+          <w:sz w:val="24"/>
+        </w:rPr>
+        <w:t>he player just has to make it through the (longer) levels without getting spotted. Distractions are necessary to proceed.</w:t>
+      </w:r>
+    </w:p>
+    <w:p>
+      <w:pPr>
+        <w:pStyle w:val="ListParagraph"/>
+        <w:numPr>
+          <w:ilvl w:val="0"/>
+          <w:numId w:val="2"/>
+        </w:numPr>
+        <w:rPr>
+          <w:sz w:val="24"/>
+        </w:rPr>
+      </w:pPr>
+      <w:r>
+        <w:rPr>
+          <w:sz w:val="24"/>
+        </w:rPr>
+        <w:t>Versus mode: Players try to ma</w:t>
+      </w:r>
+      <w:r>
+        <w:rPr>
+          <w:sz w:val="24"/>
+        </w:rPr>
+        <w:t>ke the other person get caught.</w:t>
+      </w:r>
     </w:p>
     <w:sectPr>
       <w:pgSz w:w="12240" w:h="15840"/>

</xml_diff>